<commit_message>
Doc(update des documents Rapport)
</commit_message>
<xml_diff>
--- a/RapportShootMU_C-H.docx
+++ b/RapportShootMU_C-H.docx
@@ -91,24 +91,13 @@
         <w:t>(</w:t>
       </w:r>
       <w:r>
-        <w:t xml:space="preserve">Shoot Me Up est en réalité un </w:t>
+        <w:t xml:space="preserve">Image créée par </w:t>
       </w:r>
       <w:proofErr w:type="spellStart"/>
       <w:r>
-        <w:t>Space</w:t>
+        <w:t>ChatGPT</w:t>
       </w:r>
       <w:proofErr w:type="spellEnd"/>
-      <w:r>
-        <w:t xml:space="preserve"> </w:t>
-      </w:r>
-      <w:proofErr w:type="spellStart"/>
-      <w:r>
-        <w:t>Invader</w:t>
-      </w:r>
-      <w:proofErr w:type="spellEnd"/>
-      <w:r>
-        <w:t>.</w:t>
-      </w:r>
       <w:r>
         <w:t>)</w:t>
       </w:r>
@@ -118,6 +107,9 @@
         <w:spacing w:before="2000"/>
         <w:jc w:val="center"/>
       </w:pPr>
+      <w:r>
+        <w:t xml:space="preserve">Auteur : </w:t>
+      </w:r>
       <w:r>
         <w:t>Moser Charles-Henri</w:t>
       </w:r>
@@ -3459,451 +3451,775 @@
     </w:p>
     <w:p>
       <w:pPr>
+        <w:pStyle w:val="Informations"/>
+        <w:rPr>
+          <w:i/>
+          <w:iCs/>
+        </w:rPr>
+      </w:pPr>
+      <w:r>
+        <w:rPr>
+          <w:i/>
+          <w:iCs/>
+          <w:color w:val="auto"/>
+          <w:sz w:val="20"/>
+        </w:rPr>
+        <w:t>Shoot me up !</w:t>
+      </w:r>
+      <w:r>
+        <w:rPr>
+          <w:i/>
+          <w:iCs/>
+        </w:rPr>
+        <w:t xml:space="preserve"> </w:t>
+      </w:r>
+    </w:p>
+    <w:p>
+      <w:pPr>
         <w:pStyle w:val="Retraitcorpsdetexte"/>
       </w:pPr>
-      <w:r>
-        <w:t>Shoot Me Up</w:t>
-      </w:r>
+    </w:p>
+    <w:p>
+      <w:pPr>
+        <w:pStyle w:val="Titre2"/>
+      </w:pPr>
+      <w:bookmarkStart w:id="6" w:name="_Toc308526318"/>
+      <w:r>
+        <w:t>Description</w:t>
+      </w:r>
+      <w:bookmarkEnd w:id="6"/>
+    </w:p>
+    <w:p>
+      <w:pPr>
+        <w:pStyle w:val="Retraitcorpsdetexte"/>
+      </w:pPr>
+    </w:p>
+    <w:p>
+      <w:pPr>
+        <w:pStyle w:val="Retraitcorpsdetexte"/>
+        <w:tabs>
+          <w:tab w:val="left" w:pos="851"/>
+          <w:tab w:val="left" w:pos="993"/>
+        </w:tabs>
+        <w:ind w:left="0"/>
+      </w:pPr>
+      <w:r>
+        <w:t xml:space="preserve">Le projet Shoot Me </w:t>
+      </w:r>
+      <w:proofErr w:type="gramStart"/>
+      <w:r>
+        <w:t>Up!</w:t>
+      </w:r>
+      <w:proofErr w:type="gramEnd"/>
+      <w:r>
+        <w:t xml:space="preserve"> est un jeu de tir 2D modulaire inspiré du genre classique </w:t>
+      </w:r>
+      <w:proofErr w:type="spellStart"/>
+      <w:r>
+        <w:t>Space</w:t>
+      </w:r>
+      <w:proofErr w:type="spellEnd"/>
+      <w:r>
+        <w:t xml:space="preserve"> </w:t>
+      </w:r>
+      <w:proofErr w:type="spellStart"/>
+      <w:r>
+        <w:t>Invader</w:t>
+      </w:r>
+      <w:proofErr w:type="spellEnd"/>
+      <w:r>
+        <w:t xml:space="preserve">. L'objectif est de créer un jeu amusant, engageant et interactif, offrant aux joueurs des niveaux de plus en plus difficiles. </w:t>
+      </w:r>
+      <w:r>
+        <w:t>Avec</w:t>
+      </w:r>
+      <w:r>
+        <w:t xml:space="preserve"> un accent sur la programmation orientée objet (POO), la gestion de bases de données et la conception d'expérience utilisateur (UX).</w:t>
+      </w:r>
+    </w:p>
+    <w:p>
+      <w:pPr>
+        <w:pStyle w:val="Retraitcorpsdetexte"/>
+        <w:tabs>
+          <w:tab w:val="left" w:pos="851"/>
+          <w:tab w:val="left" w:pos="993"/>
+        </w:tabs>
+        <w:ind w:left="0"/>
+      </w:pPr>
+    </w:p>
+    <w:p>
+      <w:pPr>
+        <w:pStyle w:val="Retraitcorpsdetexte"/>
+        <w:tabs>
+          <w:tab w:val="left" w:pos="851"/>
+          <w:tab w:val="left" w:pos="993"/>
+        </w:tabs>
+        <w:ind w:left="0"/>
+      </w:pPr>
+      <w:r>
+        <w:t>Ce projet vise non seulement à développer un jeu jouable, mais aussi à démontrer des compétences en gestion de projet, codage et conception UX/UI.</w:t>
+      </w:r>
+    </w:p>
+    <w:p>
+      <w:pPr>
+        <w:pStyle w:val="Retraitcorpsdetexte"/>
+        <w:ind w:left="0"/>
+      </w:pPr>
+    </w:p>
+    <w:p>
+      <w:pPr>
+        <w:pStyle w:val="Titre2"/>
+      </w:pPr>
+      <w:bookmarkStart w:id="7" w:name="_Toc308526319"/>
+      <w:r>
+        <w:t>Matériel et logiciels à disposition</w:t>
+      </w:r>
+      <w:bookmarkEnd w:id="7"/>
+    </w:p>
+    <w:tbl>
+      <w:tblPr>
+        <w:tblpPr w:leftFromText="141" w:rightFromText="141" w:vertAnchor="text" w:horzAnchor="margin" w:tblpY="262"/>
+        <w:tblW w:w="5000" w:type="pct"/>
+        <w:tblLook w:val="01E0" w:firstRow="1" w:lastRow="1" w:firstColumn="1" w:lastColumn="1" w:noHBand="0" w:noVBand="0"/>
+      </w:tblPr>
+      <w:tblGrid>
+        <w:gridCol w:w="4535"/>
+        <w:gridCol w:w="4535"/>
+      </w:tblGrid>
+      <w:tr>
+        <w:tc>
+          <w:tcPr>
+            <w:tcW w:w="2500" w:type="pct"/>
+          </w:tcPr>
+          <w:p>
+            <w:pPr>
+              <w:pStyle w:val="Corpsdetexte"/>
+              <w:numPr>
+                <w:ilvl w:val="0"/>
+                <w:numId w:val="48"/>
+              </w:numPr>
+              <w:tabs>
+                <w:tab w:val="clear" w:pos="720"/>
+                <w:tab w:val="clear" w:pos="4395"/>
+                <w:tab w:val="num" w:pos="1022"/>
+              </w:tabs>
+              <w:spacing w:after="40"/>
+              <w:ind w:left="455" w:hanging="425"/>
+              <w:jc w:val="left"/>
+            </w:pPr>
+            <w:r>
+              <w:t>Un PC ETML</w:t>
+            </w:r>
+          </w:p>
+          <w:p>
+            <w:pPr>
+              <w:pStyle w:val="Corpsdetexte"/>
+              <w:numPr>
+                <w:ilvl w:val="0"/>
+                <w:numId w:val="48"/>
+              </w:numPr>
+              <w:tabs>
+                <w:tab w:val="clear" w:pos="720"/>
+                <w:tab w:val="clear" w:pos="4395"/>
+                <w:tab w:val="num" w:pos="1022"/>
+              </w:tabs>
+              <w:spacing w:after="40"/>
+              <w:ind w:left="455" w:hanging="425"/>
+              <w:jc w:val="left"/>
+            </w:pPr>
+            <w:r>
+              <w:t>Accès à Internet</w:t>
+            </w:r>
+          </w:p>
+        </w:tc>
+        <w:tc>
+          <w:tcPr>
+            <w:tcW w:w="2500" w:type="pct"/>
+          </w:tcPr>
+          <w:p>
+            <w:pPr>
+              <w:pStyle w:val="Corpsdetexte"/>
+              <w:numPr>
+                <w:ilvl w:val="0"/>
+                <w:numId w:val="48"/>
+              </w:numPr>
+              <w:tabs>
+                <w:tab w:val="clear" w:pos="720"/>
+                <w:tab w:val="clear" w:pos="4395"/>
+                <w:tab w:val="num" w:pos="1022"/>
+              </w:tabs>
+              <w:spacing w:after="40"/>
+              <w:ind w:left="455" w:hanging="425"/>
+              <w:jc w:val="left"/>
+            </w:pPr>
+            <w:hyperlink r:id="rId9" w:history="1">
+              <w:r>
+                <w:rPr>
+                  <w:rStyle w:val="Lienhypertexte"/>
+                </w:rPr>
+                <w:t>https://etml.icescrum.com</w:t>
+              </w:r>
+            </w:hyperlink>
+            <w:r>
+              <w:t xml:space="preserve"> </w:t>
+            </w:r>
+          </w:p>
+          <w:p>
+            <w:pPr>
+              <w:pStyle w:val="Corpsdetexte"/>
+              <w:numPr>
+                <w:ilvl w:val="0"/>
+                <w:numId w:val="48"/>
+              </w:numPr>
+              <w:tabs>
+                <w:tab w:val="clear" w:pos="720"/>
+                <w:tab w:val="clear" w:pos="4395"/>
+                <w:tab w:val="num" w:pos="1022"/>
+              </w:tabs>
+              <w:spacing w:after="40"/>
+              <w:ind w:left="455" w:hanging="425"/>
+              <w:jc w:val="left"/>
+            </w:pPr>
+            <w:hyperlink r:id="rId10" w:history="1">
+              <w:r>
+                <w:rPr>
+                  <w:rStyle w:val="Lienhypertexte"/>
+                </w:rPr>
+                <w:t>https://figma.com</w:t>
+              </w:r>
+            </w:hyperlink>
+          </w:p>
+        </w:tc>
+      </w:tr>
+    </w:tbl>
+    <w:p>
+      <w:pPr>
+        <w:pStyle w:val="Retraitcorpsdetexte"/>
+      </w:pPr>
+    </w:p>
+    <w:p>
+      <w:pPr>
+        <w:pStyle w:val="Retraitcorpsdetexte"/>
+      </w:pPr>
+    </w:p>
+    <w:p>
+      <w:pPr>
+        <w:pStyle w:val="Titre2"/>
+      </w:pPr>
+      <w:bookmarkStart w:id="8" w:name="_Toc308526320"/>
+      <w:r>
+        <w:t>P</w:t>
+      </w:r>
+      <w:r>
+        <w:t>rérequis</w:t>
+      </w:r>
+      <w:bookmarkEnd w:id="8"/>
+    </w:p>
+    <w:p>
+      <w:pPr>
+        <w:pStyle w:val="Retraitcorpsdetexte"/>
+      </w:pPr>
+    </w:p>
+    <w:p>
+      <w:pPr>
+        <w:pStyle w:val="Corpsdetexte"/>
+        <w:numPr>
+          <w:ilvl w:val="0"/>
+          <w:numId w:val="49"/>
+        </w:numPr>
+        <w:tabs>
+          <w:tab w:val="clear" w:pos="4395"/>
+        </w:tabs>
+        <w:spacing w:after="0"/>
+        <w:ind w:left="567" w:hanging="425"/>
+        <w:jc w:val="left"/>
+        <w:rPr>
+          <w:rFonts w:ascii="Century Gothic" w:hAnsi="Century Gothic"/>
+        </w:rPr>
+      </w:pPr>
+      <w:r>
+        <w:rPr>
+          <w:rFonts w:ascii="Century Gothic" w:hAnsi="Century Gothic"/>
+        </w:rPr>
+        <w:t>Modules de programmation de base</w:t>
+      </w:r>
+    </w:p>
+    <w:p>
+      <w:pPr>
+        <w:pStyle w:val="Corpsdetexte"/>
+        <w:numPr>
+          <w:ilvl w:val="0"/>
+          <w:numId w:val="49"/>
+        </w:numPr>
+        <w:tabs>
+          <w:tab w:val="clear" w:pos="4395"/>
+        </w:tabs>
+        <w:spacing w:after="0"/>
+        <w:ind w:left="567" w:hanging="425"/>
+        <w:jc w:val="left"/>
+        <w:rPr>
+          <w:rFonts w:ascii="Century Gothic" w:hAnsi="Century Gothic"/>
+        </w:rPr>
+      </w:pPr>
+      <w:r>
+        <w:rPr>
+          <w:rFonts w:ascii="Century Gothic" w:hAnsi="Century Gothic"/>
+        </w:rPr>
+        <w:t>Modules de bases de données de base</w:t>
+      </w:r>
+    </w:p>
+    <w:p>
+      <w:pPr>
+        <w:pStyle w:val="Corpsdetexte"/>
+        <w:numPr>
+          <w:ilvl w:val="0"/>
+          <w:numId w:val="49"/>
+        </w:numPr>
+        <w:tabs>
+          <w:tab w:val="clear" w:pos="4395"/>
+        </w:tabs>
+        <w:spacing w:after="0"/>
+        <w:ind w:left="567" w:hanging="425"/>
+        <w:jc w:val="left"/>
+        <w:rPr>
+          <w:rFonts w:ascii="Century Gothic" w:hAnsi="Century Gothic"/>
+        </w:rPr>
+      </w:pPr>
+      <w:r>
+        <w:rPr>
+          <w:rFonts w:ascii="Century Gothic" w:hAnsi="Century Gothic"/>
+        </w:rPr>
+        <w:t>ICT-320 en cours</w:t>
+      </w:r>
+    </w:p>
+    <w:p>
+      <w:pPr>
+        <w:pStyle w:val="Corpsdetexte"/>
+        <w:numPr>
+          <w:ilvl w:val="0"/>
+          <w:numId w:val="49"/>
+        </w:numPr>
+        <w:tabs>
+          <w:tab w:val="clear" w:pos="4395"/>
+        </w:tabs>
+        <w:spacing w:after="0"/>
+        <w:ind w:left="567" w:hanging="425"/>
+        <w:jc w:val="left"/>
+        <w:rPr>
+          <w:rFonts w:ascii="Century Gothic" w:hAnsi="Century Gothic"/>
+        </w:rPr>
+      </w:pPr>
+      <w:r>
+        <w:rPr>
+          <w:rFonts w:ascii="Century Gothic" w:hAnsi="Century Gothic"/>
+        </w:rPr>
+        <w:t>ICT-322 en cours</w:t>
+      </w:r>
+    </w:p>
+    <w:p>
+      <w:pPr>
+        <w:pStyle w:val="Corpsdetexte"/>
+        <w:numPr>
+          <w:ilvl w:val="0"/>
+          <w:numId w:val="49"/>
+        </w:numPr>
+        <w:tabs>
+          <w:tab w:val="clear" w:pos="4395"/>
+        </w:tabs>
+        <w:spacing w:after="0"/>
+        <w:ind w:left="567" w:hanging="425"/>
+        <w:jc w:val="left"/>
+        <w:rPr>
+          <w:rFonts w:ascii="Century Gothic" w:hAnsi="Century Gothic"/>
+        </w:rPr>
+      </w:pPr>
+      <w:r>
+        <w:rPr>
+          <w:rFonts w:ascii="Century Gothic" w:hAnsi="Century Gothic"/>
+        </w:rPr>
+        <w:t>ICT-106 en cours</w:t>
+      </w:r>
+    </w:p>
+    <w:p>
+      <w:pPr>
+        <w:pStyle w:val="Retraitcorpsdetexte"/>
+        <w:ind w:left="0"/>
+      </w:pPr>
+    </w:p>
+    <w:p>
+      <w:pPr>
+        <w:pStyle w:val="Titre2"/>
+      </w:pPr>
+      <w:bookmarkStart w:id="9" w:name="_Toc308526321"/>
+      <w:r>
+        <w:t>Cahier des charges</w:t>
+      </w:r>
+      <w:bookmarkEnd w:id="9"/>
+    </w:p>
+    <w:p>
+      <w:pPr>
+        <w:pStyle w:val="Titre3"/>
+      </w:pPr>
+      <w:bookmarkStart w:id="10" w:name="_Toc308526322"/>
+      <w:r>
+        <w:t>Objectifs et portée du projet (objectifs SMART</w:t>
+      </w:r>
+      <w:r>
+        <w:t>)</w:t>
+      </w:r>
+      <w:bookmarkEnd w:id="10"/>
+    </w:p>
+    <w:p>
+      <w:pPr>
+        <w:pStyle w:val="Retraitcorpsdetexte3"/>
+      </w:pPr>
+    </w:p>
+    <w:p>
+      <w:pPr>
+        <w:pStyle w:val="Retraitcorpsdetexte3"/>
+      </w:pPr>
+      <w:r>
+        <w:t xml:space="preserve">L'objectif principal de Shoot Me </w:t>
+      </w:r>
+      <w:proofErr w:type="gramStart"/>
+      <w:r>
+        <w:t>Up!</w:t>
+      </w:r>
+      <w:proofErr w:type="gramEnd"/>
+      <w:r>
+        <w:t xml:space="preserve"> est de </w:t>
+      </w:r>
+      <w:r>
+        <w:t>créer</w:t>
+      </w:r>
+      <w:r>
+        <w:t xml:space="preserve"> </w:t>
+      </w:r>
+      <w:r>
+        <w:t xml:space="preserve">un </w:t>
+      </w:r>
+      <w:r>
+        <w:t xml:space="preserve">jeu </w:t>
+      </w:r>
+      <w:proofErr w:type="spellStart"/>
+      <w:r>
+        <w:t>Space</w:t>
+      </w:r>
+      <w:proofErr w:type="spellEnd"/>
+      <w:r>
+        <w:t xml:space="preserve"> </w:t>
+      </w:r>
+      <w:proofErr w:type="spellStart"/>
+      <w:r>
+        <w:t>Invader</w:t>
+      </w:r>
+      <w:proofErr w:type="spellEnd"/>
+      <w:r>
+        <w:t xml:space="preserve">. </w:t>
+      </w:r>
+    </w:p>
+    <w:p>
+      <w:pPr>
+        <w:pStyle w:val="Retraitcorpsdetexte3"/>
+      </w:pPr>
+      <w:r>
+        <w:t>Les objectifs SMART (Spécifiques, Mesurables, Atteignables, Réalistes, Temporels) pour ce projet sont :</w:t>
+      </w:r>
+    </w:p>
+    <w:p>
+      <w:pPr>
+        <w:pStyle w:val="Retraitcorpsdetexte3"/>
+      </w:pPr>
+    </w:p>
+    <w:p>
+      <w:pPr>
+        <w:pStyle w:val="Retraitcorpsdetexte3"/>
+      </w:pPr>
+      <w:r>
+        <w:t>Spécifique : Développer un</w:t>
+      </w:r>
+      <w:r>
+        <w:t xml:space="preserve"> jeu</w:t>
+      </w:r>
+      <w:r>
+        <w:t xml:space="preserve"> avec deux niveaux complets, des contrôles de personnage, </w:t>
+      </w:r>
+      <w:r>
+        <w:t>des</w:t>
+      </w:r>
+      <w:r>
+        <w:t xml:space="preserve"> ennemi</w:t>
+      </w:r>
+      <w:r>
+        <w:t>s</w:t>
+      </w:r>
+      <w:r>
+        <w:t xml:space="preserve"> et un suivi des scores.</w:t>
+      </w:r>
+    </w:p>
+    <w:p>
+      <w:pPr>
+        <w:pStyle w:val="Retraitcorpsdetexte3"/>
+      </w:pPr>
+      <w:r>
+        <w:t>Mesurable : Le projet sera évalué sur l'intégralité des fonctionnalités du jeu, y compris les niveaux, les actions du joueur, les interactions ennemies et la base de données pour les scores.</w:t>
+      </w:r>
+    </w:p>
+    <w:p>
+      <w:pPr>
+        <w:pStyle w:val="Retraitcorpsdetexte3"/>
+      </w:pPr>
+      <w:r>
+        <w:t xml:space="preserve">Atteignable : Compte tenu de la durée de 10 semaines et des outils disponibles (PC, GitHub, </w:t>
+      </w:r>
+      <w:proofErr w:type="spellStart"/>
+      <w:r>
+        <w:t>Figma</w:t>
+      </w:r>
+      <w:proofErr w:type="spellEnd"/>
+      <w:r>
+        <w:t xml:space="preserve">, MySQL, C#), l'étendue du projet a été </w:t>
+      </w:r>
+      <w:r>
+        <w:lastRenderedPageBreak/>
+        <w:t xml:space="preserve">définie </w:t>
+      </w:r>
+      <w:proofErr w:type="gramStart"/>
+      <w:r>
+        <w:t>de manière à ce</w:t>
+      </w:r>
+      <w:proofErr w:type="gramEnd"/>
+      <w:r>
+        <w:t xml:space="preserve"> que les composants essentiels soient mis en œuvre tout en laissant la place à des fonctionnalités supplémentaires.</w:t>
+      </w:r>
+    </w:p>
+    <w:p>
+      <w:pPr>
+        <w:pStyle w:val="Retraitcorpsdetexte3"/>
+      </w:pPr>
+      <w:r>
+        <w:t>Réaliste : Le projet a été conçu avec une compréhension claire des outils de développement et des compétences requises (programmation, bases de données, conception UX/UI).</w:t>
+      </w:r>
+    </w:p>
+    <w:p>
+      <w:pPr>
+        <w:pStyle w:val="Retraitcorpsdetexte3"/>
+      </w:pPr>
+      <w:r>
+        <w:t>Temporel : Le projet sera achevé en 80 périodes sur 10 semaines, avec des jalons et livrables clairement définis.</w:t>
+      </w:r>
+    </w:p>
+    <w:p>
+      <w:pPr>
+        <w:pStyle w:val="Retraitcorpsdetexte3"/>
+      </w:pPr>
+    </w:p>
+    <w:p>
+      <w:pPr>
+        <w:pStyle w:val="Titre3"/>
+      </w:pPr>
+      <w:bookmarkStart w:id="11" w:name="_Toc308526323"/>
+      <w:r>
+        <w:t xml:space="preserve">Caractéristiques des utilisateurs et </w:t>
+      </w:r>
+      <w:r>
+        <w:t>impacts</w:t>
+      </w:r>
+      <w:bookmarkEnd w:id="11"/>
+    </w:p>
+    <w:p>
+      <w:pPr>
+        <w:pStyle w:val="Retraitcorpsdetexte3"/>
+      </w:pPr>
     </w:p>
     <w:p>
       <w:pPr>
         <w:pStyle w:val="Informations"/>
       </w:pPr>
       <w:r>
-        <w:t xml:space="preserve">A </w:t>
-      </w:r>
-      <w:proofErr w:type="gramStart"/>
-      <w:r>
-        <w:t>compléter</w:t>
-      </w:r>
-      <w:r>
-        <w:t>,</w:t>
-      </w:r>
-      <w:r>
-        <w:t>par</w:t>
-      </w:r>
-      <w:proofErr w:type="gramEnd"/>
-      <w:r>
-        <w:t xml:space="preserve"> un titre cours et pertinent. </w:t>
-      </w:r>
-      <w:r>
-        <w:t xml:space="preserve">Cela peut être une reprise ou compléter le titre de la première page </w:t>
+        <w:t>A compléter</w:t>
       </w:r>
       <w:r>
         <w:t xml:space="preserve">… </w:t>
       </w:r>
-    </w:p>
-    <w:p>
-      <w:pPr>
-        <w:pStyle w:val="Retraitcorpsdetexte"/>
+      <w:r>
+        <w:t>Il s’agit d’identifier le(s) profil(s) de(s) utilisateur-</w:t>
+      </w:r>
+      <w:proofErr w:type="spellStart"/>
+      <w:r>
+        <w:t>trice</w:t>
+      </w:r>
+      <w:proofErr w:type="spellEnd"/>
+      <w:r>
+        <w:t>(s) type, et les conséquences que cela va avoir sur la conception (couleurs, ergonomie, utilisation, etc.)</w:t>
+      </w:r>
+    </w:p>
+    <w:p>
+      <w:pPr>
+        <w:pStyle w:val="Retraitcorpsdetexte3"/>
+      </w:pPr>
+    </w:p>
+    <w:p>
+      <w:pPr>
+        <w:pStyle w:val="Titre3"/>
+      </w:pPr>
+      <w:bookmarkStart w:id="12" w:name="_Toc308526324"/>
+      <w:r>
+        <w:t>Fonctionnalités requises (du point de vue de l’utilisateur)</w:t>
+      </w:r>
+      <w:bookmarkEnd w:id="12"/>
+    </w:p>
+    <w:p>
+      <w:pPr>
+        <w:pStyle w:val="Retraitcorpsdetexte3"/>
+      </w:pPr>
+    </w:p>
+    <w:p>
+      <w:pPr>
+        <w:pStyle w:val="Informations"/>
+      </w:pPr>
+      <w:r>
+        <w:t xml:space="preserve">A compléter </w:t>
+      </w:r>
+      <w:r>
+        <w:t xml:space="preserve">par une espèce de mode d’emploi du produit. S’il s’agissait d’une montre, décrire qu’à part l’heure, il y aura la possibilité d’utiliser un chronomètre, un réveil, </w:t>
+      </w:r>
+      <w:r>
+        <w:t xml:space="preserve">… </w:t>
+      </w:r>
+    </w:p>
+    <w:p>
+      <w:pPr>
+        <w:pStyle w:val="Retraitcorpsdetexte3"/>
+        <w:ind w:left="0"/>
+      </w:pPr>
+    </w:p>
+    <w:p>
+      <w:pPr>
+        <w:pStyle w:val="Titre3"/>
+      </w:pPr>
+      <w:bookmarkStart w:id="13" w:name="_Toc308526326"/>
+      <w:r>
+        <w:t>Travail à réaliser par l'apprenti</w:t>
+      </w:r>
+      <w:bookmarkEnd w:id="13"/>
+    </w:p>
+    <w:p>
+      <w:pPr>
+        <w:pStyle w:val="Retraitcorpsdetexte3"/>
+      </w:pPr>
+    </w:p>
+    <w:p>
+      <w:pPr>
+        <w:pStyle w:val="Informations"/>
+      </w:pPr>
+      <w:r>
+        <w:t xml:space="preserve">Décrire à quoi doit ressembler le travail produit, ce qu’il faudra </w:t>
+      </w:r>
+      <w:r>
+        <w:t>rendre</w:t>
+      </w:r>
+      <w:r>
+        <w:t xml:space="preserve"> … </w:t>
+      </w:r>
+    </w:p>
+    <w:p>
+      <w:pPr>
+        <w:pStyle w:val="Retraitcorpsdetexte3"/>
+      </w:pPr>
+    </w:p>
+    <w:p>
+      <w:pPr>
+        <w:pStyle w:val="Titre3"/>
+      </w:pPr>
+      <w:bookmarkStart w:id="14" w:name="_Toc308526327"/>
+      <w:r>
+        <w:t>Si le temps le permet …</w:t>
+      </w:r>
+      <w:bookmarkEnd w:id="14"/>
+    </w:p>
+    <w:p>
+      <w:pPr>
+        <w:pStyle w:val="Retraitcorpsdetexte3"/>
+      </w:pPr>
+    </w:p>
+    <w:p>
+      <w:pPr>
+        <w:pStyle w:val="Informations"/>
+      </w:pPr>
+      <w:r>
+        <w:t>Objectifs complémentaires</w:t>
+      </w:r>
+      <w:r>
+        <w:t>au cas où le projet n’est pas assez ambitieux dans le temps imparti</w:t>
+      </w:r>
+      <w:r>
+        <w:t xml:space="preserve">… </w:t>
+      </w:r>
+    </w:p>
+    <w:p>
+      <w:pPr>
+        <w:pStyle w:val="Retraitcorpsdetexte3"/>
+      </w:pPr>
+    </w:p>
+    <w:p>
+      <w:pPr>
+        <w:pStyle w:val="Titre3"/>
+      </w:pPr>
+      <w:bookmarkStart w:id="15" w:name="_Toc308526328"/>
+      <w:r>
+        <w:t>Méthodes de validation des solutions</w:t>
+      </w:r>
+      <w:bookmarkEnd w:id="15"/>
+    </w:p>
+    <w:p>
+      <w:pPr>
+        <w:pStyle w:val="Retraitcorpsdetexte3"/>
+      </w:pPr>
+    </w:p>
+    <w:p>
+      <w:pPr>
+        <w:pStyle w:val="Informations"/>
+      </w:pPr>
+      <w:r>
+        <w:t xml:space="preserve">Comment </w:t>
+      </w:r>
+      <w:r>
+        <w:t xml:space="preserve">les </w:t>
+      </w:r>
+      <w:r>
+        <w:t>tests</w:t>
+      </w:r>
+      <w:r>
+        <w:t xml:space="preserve"> vont être entrepris</w:t>
+      </w:r>
+      <w:r>
+        <w:t xml:space="preserve">, quels tests </w:t>
+      </w:r>
+      <w:r>
+        <w:t>doivent être entrepris</w:t>
+      </w:r>
+      <w:r>
+        <w:t>, etc.</w:t>
+      </w:r>
+      <w:r>
+        <w:t xml:space="preserve">… </w:t>
+      </w:r>
+    </w:p>
+    <w:p>
+      <w:pPr>
+        <w:pStyle w:val="Retraitcorpsdetexte3"/>
       </w:pPr>
     </w:p>
     <w:p>
       <w:pPr>
         <w:pStyle w:val="Titre2"/>
       </w:pPr>
-      <w:bookmarkStart w:id="6" w:name="_Toc308526318"/>
-      <w:r>
-        <w:t>Description</w:t>
-      </w:r>
-      <w:bookmarkEnd w:id="6"/>
-    </w:p>
-    <w:p>
-      <w:pPr>
-        <w:pStyle w:val="Retraitcorpsdetexte"/>
-      </w:pPr>
-    </w:p>
-    <w:p>
-      <w:pPr>
-        <w:pStyle w:val="Retraitcorpsdetexte"/>
-      </w:pPr>
-    </w:p>
-    <w:p>
-      <w:pPr>
-        <w:pStyle w:val="Informations"/>
-      </w:pPr>
-      <w:r>
-        <w:t>A compléter</w:t>
-      </w:r>
-      <w:r>
-        <w:t>,</w:t>
-      </w:r>
-      <w:r>
-        <w:t>par une explication du contexte, de la situation, des raisons</w:t>
-      </w:r>
-      <w:r>
-        <w:t xml:space="preserve"> générales de la mise en route d’un tel projet. Le lecteur doit pouvoir comprendre les motivations du lancement du projet</w:t>
-      </w:r>
-      <w:r>
-        <w:t xml:space="preserve">… </w:t>
-      </w:r>
-    </w:p>
-    <w:p>
-      <w:pPr>
-        <w:pStyle w:val="Retraitcorpsdetexte"/>
-      </w:pPr>
-    </w:p>
-    <w:p>
-      <w:pPr>
-        <w:pStyle w:val="Titre2"/>
-      </w:pPr>
-      <w:bookmarkStart w:id="7" w:name="_Toc308526319"/>
-      <w:r>
-        <w:t>Matériel et logiciels à disposition</w:t>
-      </w:r>
-      <w:bookmarkEnd w:id="7"/>
-    </w:p>
-    <w:p>
-      <w:pPr>
-        <w:pStyle w:val="Retraitcorpsdetexte"/>
-      </w:pPr>
-    </w:p>
-    <w:p>
-      <w:pPr>
-        <w:pStyle w:val="Informations"/>
-      </w:pPr>
-      <w:r>
-        <w:t>A compléter</w:t>
-      </w:r>
-      <w:r>
-        <w:t xml:space="preserve"> par ce qui est nécessaire pour le démarrage</w:t>
-      </w:r>
-      <w:r>
-        <w:t xml:space="preserve"> … </w:t>
-      </w:r>
-    </w:p>
-    <w:p>
-      <w:pPr>
-        <w:pStyle w:val="Retraitcorpsdetexte"/>
-      </w:pPr>
-    </w:p>
-    <w:p>
-      <w:pPr>
-        <w:pStyle w:val="Titre2"/>
-      </w:pPr>
-      <w:bookmarkStart w:id="8" w:name="_Toc308526320"/>
-      <w:r>
-        <w:t>P</w:t>
-      </w:r>
-      <w:r>
-        <w:t>rérequis</w:t>
-      </w:r>
-      <w:bookmarkEnd w:id="8"/>
-    </w:p>
-    <w:p>
-      <w:pPr>
-        <w:pStyle w:val="Retraitcorpsdetexte"/>
-      </w:pPr>
-    </w:p>
-    <w:p>
-      <w:pPr>
-        <w:pStyle w:val="Informations"/>
-      </w:pPr>
-      <w:r>
-        <w:t>A compléter</w:t>
-      </w:r>
-      <w:r>
-        <w:t xml:space="preserve"> par une description des compétences, des connaissances et de la formation minimum pour être à même de réaliser le projet</w:t>
-      </w:r>
-      <w:r>
-        <w:t xml:space="preserve"> … </w:t>
-      </w:r>
-    </w:p>
-    <w:p>
-      <w:pPr>
-        <w:pStyle w:val="Retraitcorpsdetexte"/>
-      </w:pPr>
-    </w:p>
-    <w:p>
-      <w:pPr>
-        <w:pStyle w:val="Titre2"/>
-      </w:pPr>
-      <w:bookmarkStart w:id="9" w:name="_Toc308526321"/>
-      <w:r>
-        <w:t>Cahier des charges</w:t>
-      </w:r>
-      <w:bookmarkEnd w:id="9"/>
-    </w:p>
-    <w:p>
-      <w:pPr>
-        <w:pStyle w:val="Titre3"/>
-      </w:pPr>
-      <w:bookmarkStart w:id="10" w:name="_Toc308526322"/>
-      <w:r>
-        <w:t>Objectifs et portée du projet (objectifs SMART</w:t>
-      </w:r>
-      <w:r>
-        <w:t>)</w:t>
-      </w:r>
-      <w:bookmarkEnd w:id="10"/>
-    </w:p>
-    <w:p>
-      <w:pPr>
-        <w:pStyle w:val="Retraitcorpsdetexte3"/>
-      </w:pPr>
-    </w:p>
-    <w:p>
-      <w:pPr>
-        <w:pStyle w:val="Informations"/>
-      </w:pPr>
-      <w:r>
-        <w:t>A compléter</w:t>
-      </w:r>
-      <w:r>
-        <w:t>. Il s’agit d’ébaucher des réponses aux questions de l’acronyme CQQCOQP (Combien, Quoi, Qui, Comment, Où, Quand, Pourquoi)</w:t>
-      </w:r>
-    </w:p>
-    <w:p>
-      <w:pPr>
-        <w:pStyle w:val="Retraitcorpsdetexte3"/>
-      </w:pPr>
-    </w:p>
-    <w:p>
-      <w:pPr>
-        <w:pStyle w:val="Titre3"/>
-      </w:pPr>
-      <w:bookmarkStart w:id="11" w:name="_Toc308526323"/>
-      <w:r>
-        <w:t xml:space="preserve">Caractéristiques des utilisateurs et </w:t>
-      </w:r>
-      <w:r>
-        <w:t>impacts</w:t>
-      </w:r>
-      <w:bookmarkEnd w:id="11"/>
-    </w:p>
-    <w:p>
-      <w:pPr>
-        <w:pStyle w:val="Retraitcorpsdetexte3"/>
-      </w:pPr>
-    </w:p>
-    <w:p>
-      <w:pPr>
-        <w:pStyle w:val="Informations"/>
-      </w:pPr>
-      <w:r>
-        <w:t>A compléter</w:t>
-      </w:r>
-      <w:r>
-        <w:t xml:space="preserve">… </w:t>
-      </w:r>
-      <w:r>
-        <w:t>Il s’agit d’identifier le(s) profil(s) de(s) utilisateur-</w:t>
-      </w:r>
-      <w:proofErr w:type="spellStart"/>
-      <w:r>
-        <w:t>trice</w:t>
-      </w:r>
-      <w:proofErr w:type="spellEnd"/>
-      <w:r>
-        <w:t>(s) type, et les conséquences que cela va avoir sur la conception (couleurs, ergonomie, utilisation, etc.)</w:t>
-      </w:r>
-    </w:p>
-    <w:p>
-      <w:pPr>
-        <w:pStyle w:val="Retraitcorpsdetexte3"/>
-      </w:pPr>
-    </w:p>
-    <w:p>
-      <w:pPr>
-        <w:pStyle w:val="Titre3"/>
-      </w:pPr>
-      <w:bookmarkStart w:id="12" w:name="_Toc308526324"/>
-      <w:r>
-        <w:t>Fonctionnalités requises (du point de vue de l’utilisateur)</w:t>
-      </w:r>
-      <w:bookmarkEnd w:id="12"/>
-    </w:p>
-    <w:p>
-      <w:pPr>
-        <w:pStyle w:val="Retraitcorpsdetexte3"/>
-      </w:pPr>
-    </w:p>
-    <w:p>
-      <w:pPr>
-        <w:pStyle w:val="Informations"/>
-      </w:pPr>
-      <w:r>
-        <w:t xml:space="preserve">A compléter </w:t>
-      </w:r>
-      <w:r>
-        <w:t xml:space="preserve">par une espèce de mode d’emploi du produit. S’il s’agissait d’une montre, décrire qu’à part l’heure, il y aura la possibilité d’utiliser un chronomètre, un réveil, </w:t>
-      </w:r>
-      <w:r>
-        <w:t xml:space="preserve">… </w:t>
-      </w:r>
-    </w:p>
-    <w:p>
-      <w:pPr>
-        <w:pStyle w:val="Retraitcorpsdetexte3"/>
-      </w:pPr>
-    </w:p>
-    <w:p>
-      <w:pPr>
-        <w:pStyle w:val="Titre3"/>
-      </w:pPr>
-      <w:bookmarkStart w:id="13" w:name="_Toc308526325"/>
-      <w:r>
-        <w:t>Contraintes</w:t>
-      </w:r>
-      <w:bookmarkEnd w:id="13"/>
-    </w:p>
-    <w:p>
-      <w:pPr>
-        <w:pStyle w:val="Retraitcorpsdetexte3"/>
-      </w:pPr>
-    </w:p>
-    <w:p>
-      <w:pPr>
-        <w:pStyle w:val="Informations"/>
-      </w:pPr>
-      <w:r>
-        <w:lastRenderedPageBreak/>
-        <w:t>S</w:t>
-      </w:r>
-      <w:r>
-        <w:t>écurité,</w:t>
-      </w:r>
-      <w:r>
-        <w:t xml:space="preserve"> backups, disponibilité,</w:t>
-      </w:r>
-      <w:r>
-        <w:t xml:space="preserve"> système utilisé, interfa</w:t>
-      </w:r>
-      <w:r>
-        <w:t>ces avec autres logiciels, etc.</w:t>
-      </w:r>
-    </w:p>
-    <w:p>
-      <w:pPr>
-        <w:pStyle w:val="Retraitcorpsdetexte3"/>
-      </w:pPr>
-    </w:p>
-    <w:p>
-      <w:pPr>
-        <w:pStyle w:val="Titre3"/>
-      </w:pPr>
-      <w:bookmarkStart w:id="14" w:name="_Toc308526326"/>
-      <w:r>
-        <w:t>Travail à réaliser par l'apprenti</w:t>
-      </w:r>
-      <w:bookmarkEnd w:id="14"/>
-    </w:p>
-    <w:p>
-      <w:pPr>
-        <w:pStyle w:val="Retraitcorpsdetexte3"/>
-      </w:pPr>
-    </w:p>
-    <w:p>
-      <w:pPr>
-        <w:pStyle w:val="Informations"/>
-      </w:pPr>
-      <w:r>
-        <w:t xml:space="preserve">Décrire à quoi doit ressembler le travail produit, ce qu’il faudra </w:t>
-      </w:r>
-      <w:r>
-        <w:t>rendre</w:t>
-      </w:r>
-      <w:r>
-        <w:t xml:space="preserve"> … </w:t>
-      </w:r>
-    </w:p>
-    <w:p>
-      <w:pPr>
-        <w:pStyle w:val="Retraitcorpsdetexte3"/>
-      </w:pPr>
-    </w:p>
-    <w:p>
-      <w:pPr>
-        <w:pStyle w:val="Titre3"/>
-      </w:pPr>
-      <w:bookmarkStart w:id="15" w:name="_Toc308526327"/>
-      <w:r>
-        <w:t>Si le temps le permet …</w:t>
-      </w:r>
-      <w:bookmarkEnd w:id="15"/>
-    </w:p>
-    <w:p>
-      <w:pPr>
-        <w:pStyle w:val="Retraitcorpsdetexte3"/>
-      </w:pPr>
-    </w:p>
-    <w:p>
-      <w:pPr>
-        <w:pStyle w:val="Informations"/>
-      </w:pPr>
-      <w:r>
-        <w:t>Objectifs complémentaires</w:t>
-      </w:r>
-      <w:r>
-        <w:t>au cas où le projet n’est pas assez ambitieux dans le temps imparti</w:t>
-      </w:r>
-      <w:r>
-        <w:t xml:space="preserve">… </w:t>
-      </w:r>
-    </w:p>
-    <w:p>
-      <w:pPr>
-        <w:pStyle w:val="Retraitcorpsdetexte3"/>
-      </w:pPr>
-    </w:p>
-    <w:p>
-      <w:pPr>
-        <w:pStyle w:val="Titre3"/>
-      </w:pPr>
-      <w:bookmarkStart w:id="16" w:name="_Toc308526328"/>
-      <w:r>
-        <w:t>Méthodes de validation des solutions</w:t>
+      <w:bookmarkStart w:id="16" w:name="_Toc308526329"/>
+      <w:r>
+        <w:t>Les points suivants seront évalués</w:t>
       </w:r>
       <w:bookmarkEnd w:id="16"/>
-    </w:p>
-    <w:p>
-      <w:pPr>
-        <w:pStyle w:val="Retraitcorpsdetexte3"/>
-      </w:pPr>
-    </w:p>
-    <w:p>
-      <w:pPr>
-        <w:pStyle w:val="Informations"/>
-      </w:pPr>
-      <w:r>
-        <w:t xml:space="preserve">Comment </w:t>
-      </w:r>
-      <w:r>
-        <w:t xml:space="preserve">les </w:t>
-      </w:r>
-      <w:r>
-        <w:t>tests</w:t>
-      </w:r>
-      <w:r>
-        <w:t xml:space="preserve"> vont être entrepris</w:t>
-      </w:r>
-      <w:r>
-        <w:t xml:space="preserve">, quels tests </w:t>
-      </w:r>
-      <w:r>
-        <w:t>doivent être entrepris</w:t>
-      </w:r>
-      <w:r>
-        <w:t>, etc.</w:t>
-      </w:r>
-      <w:r>
-        <w:t xml:space="preserve">… </w:t>
-      </w:r>
-    </w:p>
-    <w:p>
-      <w:pPr>
-        <w:pStyle w:val="Retraitcorpsdetexte3"/>
-      </w:pPr>
-    </w:p>
-    <w:p>
-      <w:pPr>
-        <w:pStyle w:val="Titre2"/>
-      </w:pPr>
-      <w:bookmarkStart w:id="17" w:name="_Toc308526329"/>
-      <w:r>
-        <w:t>Les points suivants seront évalués</w:t>
-      </w:r>
-      <w:bookmarkEnd w:id="17"/>
     </w:p>
     <w:p>
       <w:pPr>
@@ -3984,11 +4300,11 @@
       <w:pPr>
         <w:pStyle w:val="Titre2"/>
       </w:pPr>
-      <w:bookmarkStart w:id="18" w:name="_Toc308526330"/>
+      <w:bookmarkStart w:id="17" w:name="_Toc308526330"/>
       <w:r>
         <w:t>Validation et conditions de réussite</w:t>
       </w:r>
-      <w:bookmarkEnd w:id="18"/>
+      <w:bookmarkEnd w:id="17"/>
     </w:p>
     <w:p>
       <w:pPr>
@@ -4030,8 +4346,9 @@
       <w:pPr>
         <w:pStyle w:val="Titre1"/>
       </w:pPr>
-      <w:bookmarkStart w:id="19" w:name="_Toc308526331"/>
-      <w:r>
+      <w:bookmarkStart w:id="18" w:name="_Toc308526331"/>
+      <w:r>
+        <w:lastRenderedPageBreak/>
         <w:t>Planification</w:t>
       </w:r>
       <w:bookmarkEnd w:id="4"/>
@@ -4039,7 +4356,7 @@
       <w:r>
         <w:t xml:space="preserve"> Initiale</w:t>
       </w:r>
-      <w:bookmarkEnd w:id="19"/>
+      <w:bookmarkEnd w:id="18"/>
     </w:p>
     <w:p>
       <w:pPr>
@@ -4096,25 +4413,25 @@
       <w:pPr>
         <w:pStyle w:val="Titre1"/>
       </w:pPr>
-      <w:bookmarkStart w:id="20" w:name="_Toc532179957"/>
-      <w:bookmarkStart w:id="21" w:name="_Toc165969641"/>
-      <w:bookmarkStart w:id="22" w:name="_Toc308526332"/>
+      <w:bookmarkStart w:id="19" w:name="_Toc532179957"/>
+      <w:bookmarkStart w:id="20" w:name="_Toc165969641"/>
+      <w:bookmarkStart w:id="21" w:name="_Toc308526332"/>
       <w:r>
         <w:t>Analyse</w:t>
       </w:r>
+      <w:bookmarkEnd w:id="19"/>
       <w:bookmarkEnd w:id="20"/>
       <w:bookmarkEnd w:id="21"/>
+    </w:p>
+    <w:p>
+      <w:pPr>
+        <w:pStyle w:val="Titre2"/>
+      </w:pPr>
+      <w:bookmarkStart w:id="22" w:name="_Toc308526333"/>
+      <w:r>
+        <w:t>Opportunités</w:t>
+      </w:r>
       <w:bookmarkEnd w:id="22"/>
-    </w:p>
-    <w:p>
-      <w:pPr>
-        <w:pStyle w:val="Titre2"/>
-      </w:pPr>
-      <w:bookmarkStart w:id="23" w:name="_Toc308526333"/>
-      <w:r>
-        <w:t>Opportunités</w:t>
-      </w:r>
-      <w:bookmarkEnd w:id="23"/>
     </w:p>
     <w:p>
       <w:pPr>
@@ -4237,18 +4554,18 @@
       <w:pPr>
         <w:pStyle w:val="Titre2"/>
       </w:pPr>
-      <w:bookmarkStart w:id="24" w:name="_Toc532179959"/>
-      <w:bookmarkStart w:id="25" w:name="_Toc165969643"/>
-      <w:bookmarkStart w:id="26" w:name="_Toc308526334"/>
+      <w:bookmarkStart w:id="23" w:name="_Toc532179959"/>
+      <w:bookmarkStart w:id="24" w:name="_Toc165969643"/>
+      <w:bookmarkStart w:id="25" w:name="_Toc308526334"/>
       <w:r>
         <w:t>Document d’analyse</w:t>
       </w:r>
+      <w:bookmarkEnd w:id="23"/>
       <w:bookmarkEnd w:id="24"/>
+      <w:r>
+        <w:t xml:space="preserve"> et conception</w:t>
+      </w:r>
       <w:bookmarkEnd w:id="25"/>
-      <w:r>
-        <w:t xml:space="preserve"> et conception</w:t>
-      </w:r>
-      <w:bookmarkEnd w:id="26"/>
     </w:p>
     <w:p>
       <w:pPr>
@@ -4331,7 +4648,6 @@
         </w:numPr>
       </w:pPr>
       <w:r>
-        <w:lastRenderedPageBreak/>
         <w:t>Formulaires, interfaces graphiques, pages web, etc.</w:t>
       </w:r>
     </w:p>
@@ -4402,15 +4718,15 @@
       <w:pPr>
         <w:pStyle w:val="Titre2"/>
       </w:pPr>
-      <w:bookmarkStart w:id="27" w:name="_Toc532179967"/>
-      <w:bookmarkStart w:id="28" w:name="_Toc165969651"/>
-      <w:bookmarkStart w:id="29" w:name="_Toc308526335"/>
+      <w:bookmarkStart w:id="26" w:name="_Toc532179967"/>
+      <w:bookmarkStart w:id="27" w:name="_Toc165969651"/>
+      <w:bookmarkStart w:id="28" w:name="_Toc308526335"/>
       <w:r>
         <w:t>Conception des tests</w:t>
       </w:r>
+      <w:bookmarkEnd w:id="26"/>
       <w:bookmarkEnd w:id="27"/>
       <w:bookmarkEnd w:id="28"/>
-      <w:bookmarkEnd w:id="29"/>
     </w:p>
     <w:p>
       <w:pPr>
@@ -4459,79 +4775,37 @@
     </w:p>
     <w:p>
       <w:pPr>
+        <w:pStyle w:val="Informations"/>
+        <w:ind w:left="2160"/>
+      </w:pPr>
+    </w:p>
+    <w:p>
+      <w:pPr>
+        <w:pStyle w:val="Titre1"/>
+      </w:pPr>
+      <w:bookmarkStart w:id="29" w:name="_Toc532179964"/>
+      <w:bookmarkStart w:id="30" w:name="_Toc165969648"/>
+      <w:bookmarkStart w:id="31" w:name="_Toc308526337"/>
+      <w:r>
+        <w:t>Réalisation</w:t>
+      </w:r>
+      <w:bookmarkEnd w:id="29"/>
+      <w:bookmarkEnd w:id="30"/>
+      <w:bookmarkEnd w:id="31"/>
+    </w:p>
+    <w:p>
+      <w:pPr>
         <w:pStyle w:val="Titre2"/>
       </w:pPr>
-      <w:bookmarkStart w:id="30" w:name="_Toc308526336"/>
-      <w:bookmarkStart w:id="31" w:name="_Toc532179961"/>
-      <w:r>
-        <w:t>Planification</w:t>
-      </w:r>
-      <w:r>
-        <w:t xml:space="preserve"> détaillé</w:t>
-      </w:r>
-      <w:r>
-        <w:t>e</w:t>
-      </w:r>
-      <w:bookmarkEnd w:id="30"/>
-    </w:p>
-    <w:p>
-      <w:pPr>
-        <w:pStyle w:val="Informations"/>
-        <w:numPr>
-          <w:ilvl w:val="5"/>
-          <w:numId w:val="19"/>
-        </w:numPr>
-      </w:pPr>
-      <w:r>
-        <w:t>A ce stade, après l’analyse complète du projet, un planning détaillé et complet (avec tâches, sous-tâches, dépendances, durée</w:t>
-      </w:r>
-      <w:r>
-        <w:t>, …) peut être finalisé.</w:t>
-      </w:r>
-    </w:p>
-    <w:p>
-      <w:pPr>
-        <w:pStyle w:val="Informations"/>
-        <w:numPr>
-          <w:ilvl w:val="5"/>
-          <w:numId w:val="19"/>
-        </w:numPr>
-      </w:pPr>
-      <w:r>
-        <w:t>Le planning détaillé doit s’inscrire dans le planning initial.</w:t>
-      </w:r>
-      <w:r>
-        <w:t xml:space="preserve"> Il faut que l’on puisse situer cette planification détaillée par rapport à la planification initiale.</w:t>
-      </w:r>
-    </w:p>
-    <w:p>
-      <w:pPr>
-        <w:pStyle w:val="Titre1"/>
-      </w:pPr>
-      <w:bookmarkStart w:id="32" w:name="_Toc532179964"/>
-      <w:bookmarkStart w:id="33" w:name="_Toc165969648"/>
-      <w:bookmarkStart w:id="34" w:name="_Toc308526337"/>
-      <w:bookmarkEnd w:id="31"/>
-      <w:r>
-        <w:t>Réalisation</w:t>
+      <w:bookmarkStart w:id="32" w:name="_Toc532179965"/>
+      <w:bookmarkStart w:id="33" w:name="_Toc165969649"/>
+      <w:bookmarkStart w:id="34" w:name="_Toc308526338"/>
+      <w:r>
+        <w:t>Dossier de Réalisation</w:t>
       </w:r>
       <w:bookmarkEnd w:id="32"/>
       <w:bookmarkEnd w:id="33"/>
       <w:bookmarkEnd w:id="34"/>
-    </w:p>
-    <w:p>
-      <w:pPr>
-        <w:pStyle w:val="Titre2"/>
-      </w:pPr>
-      <w:bookmarkStart w:id="35" w:name="_Toc532179965"/>
-      <w:bookmarkStart w:id="36" w:name="_Toc165969649"/>
-      <w:bookmarkStart w:id="37" w:name="_Toc308526338"/>
-      <w:r>
-        <w:t>Dossier de Réalisation</w:t>
-      </w:r>
-      <w:bookmarkEnd w:id="35"/>
-      <w:bookmarkEnd w:id="36"/>
-      <w:bookmarkEnd w:id="37"/>
     </w:p>
     <w:p>
       <w:pPr>
@@ -4690,15 +4964,15 @@
       <w:pPr>
         <w:pStyle w:val="Titre2"/>
       </w:pPr>
-      <w:bookmarkStart w:id="38" w:name="_Toc532179960"/>
-      <w:bookmarkStart w:id="39" w:name="_Toc165969644"/>
-      <w:bookmarkStart w:id="40" w:name="_Toc308526339"/>
+      <w:bookmarkStart w:id="35" w:name="_Toc532179960"/>
+      <w:bookmarkStart w:id="36" w:name="_Toc165969644"/>
+      <w:bookmarkStart w:id="37" w:name="_Toc308526339"/>
       <w:r>
         <w:t>Modifications</w:t>
       </w:r>
-      <w:bookmarkEnd w:id="38"/>
-      <w:bookmarkEnd w:id="39"/>
-      <w:bookmarkEnd w:id="40"/>
+      <w:bookmarkEnd w:id="35"/>
+      <w:bookmarkEnd w:id="36"/>
+      <w:bookmarkEnd w:id="37"/>
     </w:p>
     <w:p>
       <w:pPr>
@@ -4740,31 +5014,31 @@
       <w:pPr>
         <w:pStyle w:val="Titre1"/>
       </w:pPr>
-      <w:bookmarkStart w:id="41" w:name="_Toc532179966"/>
-      <w:bookmarkStart w:id="42" w:name="_Toc165969650"/>
-      <w:bookmarkStart w:id="43" w:name="_Toc308526340"/>
+      <w:bookmarkStart w:id="38" w:name="_Toc532179966"/>
+      <w:bookmarkStart w:id="39" w:name="_Toc165969650"/>
+      <w:bookmarkStart w:id="40" w:name="_Toc308526340"/>
       <w:r>
         <w:t>Tests</w:t>
+      </w:r>
+      <w:bookmarkEnd w:id="38"/>
+      <w:bookmarkEnd w:id="39"/>
+      <w:bookmarkEnd w:id="40"/>
+    </w:p>
+    <w:p>
+      <w:pPr>
+        <w:pStyle w:val="Titre2"/>
+      </w:pPr>
+      <w:bookmarkStart w:id="41" w:name="_Toc532179968"/>
+      <w:bookmarkStart w:id="42" w:name="_Toc165969652"/>
+      <w:bookmarkStart w:id="43" w:name="_Ref308525868"/>
+      <w:bookmarkStart w:id="44" w:name="_Toc308526341"/>
+      <w:r>
+        <w:t>Dossier des tests</w:t>
       </w:r>
       <w:bookmarkEnd w:id="41"/>
       <w:bookmarkEnd w:id="42"/>
       <w:bookmarkEnd w:id="43"/>
-    </w:p>
-    <w:p>
-      <w:pPr>
-        <w:pStyle w:val="Titre2"/>
-      </w:pPr>
-      <w:bookmarkStart w:id="44" w:name="_Toc532179968"/>
-      <w:bookmarkStart w:id="45" w:name="_Toc165969652"/>
-      <w:bookmarkStart w:id="46" w:name="_Ref308525868"/>
-      <w:bookmarkStart w:id="47" w:name="_Toc308526341"/>
-      <w:r>
-        <w:t>Dossier des tests</w:t>
-      </w:r>
       <w:bookmarkEnd w:id="44"/>
-      <w:bookmarkEnd w:id="45"/>
-      <w:bookmarkEnd w:id="46"/>
-      <w:bookmarkEnd w:id="47"/>
     </w:p>
     <w:p>
       <w:pPr>
@@ -4851,28 +5125,29 @@
       <w:pPr>
         <w:pStyle w:val="Titre1"/>
       </w:pPr>
-      <w:bookmarkStart w:id="48" w:name="_Toc165969653"/>
-      <w:bookmarkStart w:id="49" w:name="_Toc308526342"/>
-      <w:r>
+      <w:bookmarkStart w:id="45" w:name="_Toc165969653"/>
+      <w:bookmarkStart w:id="46" w:name="_Toc308526342"/>
+      <w:r>
+        <w:lastRenderedPageBreak/>
         <w:t>Conclusion</w:t>
       </w:r>
+      <w:bookmarkEnd w:id="45"/>
+      <w:bookmarkEnd w:id="46"/>
+    </w:p>
+    <w:p>
+      <w:pPr>
+        <w:pStyle w:val="Titre2"/>
+      </w:pPr>
+      <w:bookmarkStart w:id="47" w:name="_Toc165969654"/>
+      <w:bookmarkStart w:id="48" w:name="_Toc308526343"/>
+      <w:r>
+        <w:t xml:space="preserve">Bilan des </w:t>
+      </w:r>
+      <w:bookmarkEnd w:id="47"/>
+      <w:r>
+        <w:t>fonctionnalités demandées</w:t>
+      </w:r>
       <w:bookmarkEnd w:id="48"/>
-      <w:bookmarkEnd w:id="49"/>
-    </w:p>
-    <w:p>
-      <w:pPr>
-        <w:pStyle w:val="Titre2"/>
-      </w:pPr>
-      <w:bookmarkStart w:id="50" w:name="_Toc165969654"/>
-      <w:bookmarkStart w:id="51" w:name="_Toc308526343"/>
-      <w:r>
-        <w:t xml:space="preserve">Bilan des </w:t>
-      </w:r>
-      <w:bookmarkEnd w:id="50"/>
-      <w:r>
-        <w:t>fonctionnalités demandées</w:t>
-      </w:r>
-      <w:bookmarkEnd w:id="51"/>
     </w:p>
     <w:p>
       <w:pPr>
@@ -4911,13 +5186,13 @@
       <w:pPr>
         <w:pStyle w:val="Titre2"/>
       </w:pPr>
-      <w:bookmarkStart w:id="52" w:name="_Toc165969655"/>
-      <w:bookmarkStart w:id="53" w:name="_Toc308526344"/>
+      <w:bookmarkStart w:id="49" w:name="_Toc165969655"/>
+      <w:bookmarkStart w:id="50" w:name="_Toc308526344"/>
       <w:r>
         <w:t>Bilan de la planification</w:t>
       </w:r>
-      <w:bookmarkEnd w:id="52"/>
-      <w:bookmarkEnd w:id="53"/>
+      <w:bookmarkEnd w:id="49"/>
+      <w:bookmarkEnd w:id="50"/>
     </w:p>
     <w:p>
       <w:pPr>
@@ -4958,13 +5233,13 @@
       <w:pPr>
         <w:pStyle w:val="Titre2"/>
       </w:pPr>
-      <w:bookmarkStart w:id="54" w:name="_Toc165969656"/>
-      <w:bookmarkStart w:id="55" w:name="_Toc308526345"/>
+      <w:bookmarkStart w:id="51" w:name="_Toc165969656"/>
+      <w:bookmarkStart w:id="52" w:name="_Toc308526345"/>
       <w:r>
         <w:t>Bilan personnel</w:t>
       </w:r>
-      <w:bookmarkEnd w:id="54"/>
-      <w:bookmarkEnd w:id="55"/>
+      <w:bookmarkEnd w:id="51"/>
+      <w:bookmarkEnd w:id="52"/>
     </w:p>
     <w:p>
       <w:pPr>
@@ -5047,7 +5322,6 @@
         </w:numPr>
       </w:pPr>
       <w:r>
-        <w:lastRenderedPageBreak/>
         <w:t>Suite à donner, améliorations souhaitables, …</w:t>
       </w:r>
     </w:p>
@@ -5067,29 +5341,128 @@
       <w:pPr>
         <w:pStyle w:val="Titre1"/>
       </w:pPr>
-      <w:bookmarkStart w:id="56" w:name="_Toc532179971"/>
-      <w:bookmarkStart w:id="57" w:name="_Toc165969657"/>
-      <w:bookmarkStart w:id="58" w:name="_Toc308526346"/>
+      <w:bookmarkStart w:id="53" w:name="_Toc532179971"/>
+      <w:bookmarkStart w:id="54" w:name="_Toc165969657"/>
+      <w:bookmarkStart w:id="55" w:name="_Toc308526346"/>
       <w:r>
         <w:t>Divers</w:t>
       </w:r>
+      <w:bookmarkEnd w:id="53"/>
+      <w:bookmarkEnd w:id="54"/>
+      <w:bookmarkEnd w:id="55"/>
+    </w:p>
+    <w:p>
+      <w:pPr>
+        <w:pStyle w:val="Titre2"/>
+      </w:pPr>
+      <w:bookmarkStart w:id="56" w:name="_Toc308526349"/>
+      <w:r>
+        <w:t>Webographie</w:t>
+      </w:r>
       <w:bookmarkEnd w:id="56"/>
+    </w:p>
+    <w:p>
+      <w:pPr>
+        <w:pStyle w:val="Retraitcorpsdetexte"/>
+      </w:pPr>
+    </w:p>
+    <w:p>
+      <w:pPr>
+        <w:pStyle w:val="Retraitcorpsdetexte"/>
+        <w:rPr>
+          <w:lang w:val="en-US"/>
+        </w:rPr>
+      </w:pPr>
+      <w:hyperlink r:id="rId11" w:anchor=":~:text=Stack%20Overflow%20is%20the%20largest,%20most%20trusted%20online%20community%20for" w:history="1">
+        <w:r>
+          <w:rPr>
+            <w:color w:val="0000FF"/>
+            <w:u w:val="single"/>
+            <w:lang w:val="en-US"/>
+          </w:rPr>
+          <w:t>Stack Overflow - Where Developers Learn, Share, &amp; Build Careers</w:t>
+        </w:r>
+      </w:hyperlink>
+    </w:p>
+    <w:p>
+      <w:pPr>
+        <w:pStyle w:val="Retraitcorpsdetexte"/>
+      </w:pPr>
+      <w:hyperlink r:id="rId12" w:history="1">
+        <w:proofErr w:type="spellStart"/>
+        <w:r>
+          <w:rPr>
+            <w:rStyle w:val="Lienhypertexte"/>
+          </w:rPr>
+          <w:t>ChatGPT</w:t>
+        </w:r>
+        <w:proofErr w:type="spellEnd"/>
+      </w:hyperlink>
+    </w:p>
+    <w:p>
+      <w:pPr>
+        <w:pStyle w:val="Retraitcorpsdetexte"/>
+      </w:pPr>
+    </w:p>
+    <w:p>
+      <w:pPr>
+        <w:pStyle w:val="Retraitcorpsdetexte"/>
+      </w:pPr>
+      <w:r>
+        <w:t xml:space="preserve">Utilisation de </w:t>
+      </w:r>
+      <w:proofErr w:type="spellStart"/>
+      <w:r>
+        <w:t>ChatGPT</w:t>
+      </w:r>
+      <w:proofErr w:type="spellEnd"/>
+      <w:r>
+        <w:t> :</w:t>
+      </w:r>
+    </w:p>
+    <w:p>
+      <w:pPr>
+        <w:pStyle w:val="Retraitcorpsdetexte"/>
+      </w:pPr>
+      <w:r>
+        <w:t>POO :</w:t>
+      </w:r>
+    </w:p>
+    <w:p>
+      <w:pPr>
+        <w:pStyle w:val="Retraitcorpsdetexte"/>
+      </w:pPr>
+      <w:r>
+        <w:t xml:space="preserve">UX : Pas d’utilisation de </w:t>
+      </w:r>
+      <w:proofErr w:type="spellStart"/>
+      <w:r>
+        <w:t>ChatGPT</w:t>
+      </w:r>
+      <w:proofErr w:type="spellEnd"/>
+    </w:p>
+    <w:p>
+      <w:pPr>
+        <w:pStyle w:val="Retraitcorpsdetexte"/>
+      </w:pPr>
+      <w:r>
+        <w:t>DB : Pas d’utilisation de Chat GPT</w:t>
+      </w:r>
+    </w:p>
+    <w:p>
+      <w:pPr>
+        <w:pStyle w:val="Retraitcorpsdetexte"/>
+      </w:pPr>
+    </w:p>
+    <w:p>
+      <w:pPr>
+        <w:pStyle w:val="Titre1"/>
+      </w:pPr>
+      <w:bookmarkStart w:id="57" w:name="_Toc308526350"/>
+      <w:r>
+        <w:t>Annexes</w:t>
+      </w:r>
       <w:bookmarkEnd w:id="57"/>
-      <w:bookmarkEnd w:id="58"/>
-    </w:p>
-    <w:p>
-      <w:pPr>
-        <w:pStyle w:val="Titre2"/>
-      </w:pPr>
-      <w:bookmarkStart w:id="59" w:name="_Toc532179972"/>
-      <w:bookmarkStart w:id="60" w:name="_Toc165969658"/>
-      <w:bookmarkStart w:id="61" w:name="_Toc308526347"/>
-      <w:r>
-        <w:t>Journal de travail</w:t>
-      </w:r>
-      <w:bookmarkEnd w:id="59"/>
-      <w:bookmarkEnd w:id="60"/>
-      <w:bookmarkEnd w:id="61"/>
     </w:p>
     <w:p>
       <w:pPr>
@@ -5100,36 +5473,8 @@
         </w:numPr>
       </w:pPr>
       <w:r>
-        <w:t>Date, activité</w:t>
-      </w:r>
-      <w:r>
-        <w:t xml:space="preserve"> (description qui permet</w:t>
-      </w:r>
-      <w:r>
-        <w:t xml:space="preserve"> de reproduire le cheminement du projet)</w:t>
-      </w:r>
-      <w:r>
-        <w:t>, durée</w:t>
-      </w:r>
-      <w:r>
-        <w:t>, liens et références sur des documents externes</w:t>
-      </w:r>
-      <w:r>
-        <w:t>.</w:t>
-      </w:r>
-      <w:r>
-        <w:t xml:space="preserve"> Lorsqu’une activité de recherches a été entreprise, il convient d’énumérer ce qui a été trouvé, avec les références.</w:t>
-      </w:r>
-    </w:p>
-    <w:p>
-      <w:pPr>
-        <w:pStyle w:val="Titre2"/>
-      </w:pPr>
-      <w:bookmarkStart w:id="62" w:name="_Toc308526348"/>
-      <w:r>
-        <w:t>Bibliographie</w:t>
-      </w:r>
-      <w:bookmarkEnd w:id="62"/>
+        <w:t>Listing du code source (partiel ou, plus rarement complet)</w:t>
+      </w:r>
     </w:p>
     <w:p>
       <w:pPr>
@@ -5140,27 +5485,14 @@
         </w:numPr>
       </w:pPr>
       <w:r>
-        <w:t>Références des livres</w:t>
-      </w:r>
-      <w:r>
-        <w:t>, revues et publications</w:t>
-      </w:r>
-      <w:r>
-        <w:t xml:space="preserve"> u</w:t>
-      </w:r>
-      <w:r>
-        <w:t>tilisés durant le projet.</w:t>
-      </w:r>
-    </w:p>
-    <w:p>
-      <w:pPr>
-        <w:pStyle w:val="Titre2"/>
-      </w:pPr>
-      <w:bookmarkStart w:id="63" w:name="_Toc308526349"/>
-      <w:r>
-        <w:t>Webographie</w:t>
-      </w:r>
-      <w:bookmarkEnd w:id="63"/>
+        <w:t>Guide</w:t>
+      </w:r>
+      <w:r>
+        <w:t>(s)</w:t>
+      </w:r>
+      <w:r>
+        <w:t xml:space="preserve"> d’utilisation et/ou guide de l’administrateur</w:t>
+      </w:r>
     </w:p>
     <w:p>
       <w:pPr>
@@ -5171,18 +5503,20 @@
         </w:numPr>
       </w:pPr>
       <w:r>
-        <w:t>Références des sites Internet consultés durant le projet.</w:t>
-      </w:r>
-    </w:p>
-    <w:p>
-      <w:pPr>
-        <w:pStyle w:val="Titre1"/>
-      </w:pPr>
-      <w:bookmarkStart w:id="64" w:name="_Toc308526350"/>
-      <w:r>
-        <w:t>Annexes</w:t>
-      </w:r>
-      <w:bookmarkEnd w:id="64"/>
+        <w:t>Etat ou</w:t>
+      </w:r>
+      <w:r>
+        <w:t xml:space="preserve"> « dump » </w:t>
+      </w:r>
+      <w:r>
+        <w:t xml:space="preserve">de la configuration </w:t>
+      </w:r>
+      <w:r>
+        <w:t>des équipements</w:t>
+      </w:r>
+      <w:r>
+        <w:t xml:space="preserve"> (routeur, switch, robot, etc.).</w:t>
+      </w:r>
     </w:p>
     <w:p>
       <w:pPr>
@@ -5193,60 +5527,6 @@
         </w:numPr>
       </w:pPr>
       <w:r>
-        <w:t>Listing du code source (partiel ou, plus rarement complet)</w:t>
-      </w:r>
-    </w:p>
-    <w:p>
-      <w:pPr>
-        <w:pStyle w:val="Informations"/>
-        <w:numPr>
-          <w:ilvl w:val="5"/>
-          <w:numId w:val="25"/>
-        </w:numPr>
-      </w:pPr>
-      <w:r>
-        <w:t>Guide</w:t>
-      </w:r>
-      <w:r>
-        <w:t>(s)</w:t>
-      </w:r>
-      <w:r>
-        <w:t xml:space="preserve"> d’utilisation et/ou guide de l’administrateur</w:t>
-      </w:r>
-    </w:p>
-    <w:p>
-      <w:pPr>
-        <w:pStyle w:val="Informations"/>
-        <w:numPr>
-          <w:ilvl w:val="5"/>
-          <w:numId w:val="25"/>
-        </w:numPr>
-      </w:pPr>
-      <w:r>
-        <w:t>Etat ou</w:t>
-      </w:r>
-      <w:r>
-        <w:t xml:space="preserve"> « dump » </w:t>
-      </w:r>
-      <w:r>
-        <w:t xml:space="preserve">de la configuration </w:t>
-      </w:r>
-      <w:r>
-        <w:t>des équipements</w:t>
-      </w:r>
-      <w:r>
-        <w:t xml:space="preserve"> (routeur, switch, robot, etc.).</w:t>
-      </w:r>
-    </w:p>
-    <w:p>
-      <w:pPr>
-        <w:pStyle w:val="Informations"/>
-        <w:numPr>
-          <w:ilvl w:val="5"/>
-          <w:numId w:val="25"/>
-        </w:numPr>
-      </w:pPr>
-      <w:r>
         <w:t>Extraits</w:t>
       </w:r>
       <w:r>
@@ -5257,8 +5537,8 @@
       </w:r>
     </w:p>
     <w:sectPr>
-      <w:headerReference w:type="default" r:id="rId9"/>
-      <w:footerReference w:type="default" r:id="rId10"/>
+      <w:headerReference w:type="default" r:id="rId13"/>
+      <w:footerReference w:type="default" r:id="rId14"/>
       <w:pgSz w:w="11906" w:h="16838" w:code="9"/>
       <w:pgMar w:top="1418" w:right="1418" w:bottom="1418" w:left="1418" w:header="709" w:footer="709" w:gutter="0"/>
       <w:cols w:space="708"/>
@@ -5731,7 +6011,7 @@
               <w:noProof/>
               <w:szCs w:val="16"/>
             </w:rPr>
-            <w:t>28.08.2024 10:31</w:t>
+            <w:t>28.08.2024 10:33</w:t>
           </w:r>
           <w:r>
             <w:rPr>
@@ -5943,7 +6223,7 @@
         <v:path o:extrusionok="f" gradientshapeok="t" o:connecttype="rect"/>
         <o:lock v:ext="edit" aspectratio="t"/>
       </v:shapetype>
-      <v:shape id="_x0000_i1029" type="#_x0000_t75" style="width:12pt;height:12pt" o:bullet="t">
+      <v:shape id="_x0000_i1100" type="#_x0000_t75" style="width:12pt;height:12pt" o:bullet="t">
         <v:imagedata r:id="rId1" o:title="BD10263_"/>
       </v:shape>
     </w:pict>
@@ -7234,6 +7514,146 @@
     </w:lvl>
   </w:abstractNum>
   <w:abstractNum w:abstractNumId="20" w15:restartNumberingAfterBreak="0">
+    <w:nsid w:val="273C5F92"/>
+    <w:multiLevelType w:val="hybridMultilevel"/>
+    <w:tmpl w:val="6590D382"/>
+    <w:lvl w:ilvl="0" w:tplc="040C0001">
+      <w:start w:val="1"/>
+      <w:numFmt w:val="bullet"/>
+      <w:lvlText w:val=""/>
+      <w:lvlJc w:val="left"/>
+      <w:pPr>
+        <w:tabs>
+          <w:tab w:val="num" w:pos="720"/>
+        </w:tabs>
+        <w:ind w:left="720" w:hanging="360"/>
+      </w:pPr>
+      <w:rPr>
+        <w:rFonts w:ascii="Symbol" w:hAnsi="Symbol" w:hint="default"/>
+      </w:rPr>
+    </w:lvl>
+    <w:lvl w:ilvl="1" w:tplc="040C0003" w:tentative="1">
+      <w:start w:val="1"/>
+      <w:numFmt w:val="bullet"/>
+      <w:lvlText w:val="o"/>
+      <w:lvlJc w:val="left"/>
+      <w:pPr>
+        <w:tabs>
+          <w:tab w:val="num" w:pos="1440"/>
+        </w:tabs>
+        <w:ind w:left="1440" w:hanging="360"/>
+      </w:pPr>
+      <w:rPr>
+        <w:rFonts w:ascii="Courier New" w:hAnsi="Courier New" w:cs="Courier New" w:hint="default"/>
+      </w:rPr>
+    </w:lvl>
+    <w:lvl w:ilvl="2" w:tplc="040C0005" w:tentative="1">
+      <w:start w:val="1"/>
+      <w:numFmt w:val="bullet"/>
+      <w:lvlText w:val=""/>
+      <w:lvlJc w:val="left"/>
+      <w:pPr>
+        <w:tabs>
+          <w:tab w:val="num" w:pos="2160"/>
+        </w:tabs>
+        <w:ind w:left="2160" w:hanging="360"/>
+      </w:pPr>
+      <w:rPr>
+        <w:rFonts w:ascii="Wingdings" w:hAnsi="Wingdings" w:hint="default"/>
+      </w:rPr>
+    </w:lvl>
+    <w:lvl w:ilvl="3" w:tplc="040C0001" w:tentative="1">
+      <w:start w:val="1"/>
+      <w:numFmt w:val="bullet"/>
+      <w:lvlText w:val=""/>
+      <w:lvlJc w:val="left"/>
+      <w:pPr>
+        <w:tabs>
+          <w:tab w:val="num" w:pos="2880"/>
+        </w:tabs>
+        <w:ind w:left="2880" w:hanging="360"/>
+      </w:pPr>
+      <w:rPr>
+        <w:rFonts w:ascii="Symbol" w:hAnsi="Symbol" w:hint="default"/>
+      </w:rPr>
+    </w:lvl>
+    <w:lvl w:ilvl="4" w:tplc="040C0003" w:tentative="1">
+      <w:start w:val="1"/>
+      <w:numFmt w:val="bullet"/>
+      <w:lvlText w:val="o"/>
+      <w:lvlJc w:val="left"/>
+      <w:pPr>
+        <w:tabs>
+          <w:tab w:val="num" w:pos="3600"/>
+        </w:tabs>
+        <w:ind w:left="3600" w:hanging="360"/>
+      </w:pPr>
+      <w:rPr>
+        <w:rFonts w:ascii="Courier New" w:hAnsi="Courier New" w:cs="Courier New" w:hint="default"/>
+      </w:rPr>
+    </w:lvl>
+    <w:lvl w:ilvl="5" w:tplc="040C0005" w:tentative="1">
+      <w:start w:val="1"/>
+      <w:numFmt w:val="bullet"/>
+      <w:lvlText w:val=""/>
+      <w:lvlJc w:val="left"/>
+      <w:pPr>
+        <w:tabs>
+          <w:tab w:val="num" w:pos="4320"/>
+        </w:tabs>
+        <w:ind w:left="4320" w:hanging="360"/>
+      </w:pPr>
+      <w:rPr>
+        <w:rFonts w:ascii="Wingdings" w:hAnsi="Wingdings" w:hint="default"/>
+      </w:rPr>
+    </w:lvl>
+    <w:lvl w:ilvl="6" w:tplc="040C0001" w:tentative="1">
+      <w:start w:val="1"/>
+      <w:numFmt w:val="bullet"/>
+      <w:lvlText w:val=""/>
+      <w:lvlJc w:val="left"/>
+      <w:pPr>
+        <w:tabs>
+          <w:tab w:val="num" w:pos="5040"/>
+        </w:tabs>
+        <w:ind w:left="5040" w:hanging="360"/>
+      </w:pPr>
+      <w:rPr>
+        <w:rFonts w:ascii="Symbol" w:hAnsi="Symbol" w:hint="default"/>
+      </w:rPr>
+    </w:lvl>
+    <w:lvl w:ilvl="7" w:tplc="040C0003" w:tentative="1">
+      <w:start w:val="1"/>
+      <w:numFmt w:val="bullet"/>
+      <w:lvlText w:val="o"/>
+      <w:lvlJc w:val="left"/>
+      <w:pPr>
+        <w:tabs>
+          <w:tab w:val="num" w:pos="5760"/>
+        </w:tabs>
+        <w:ind w:left="5760" w:hanging="360"/>
+      </w:pPr>
+      <w:rPr>
+        <w:rFonts w:ascii="Courier New" w:hAnsi="Courier New" w:cs="Courier New" w:hint="default"/>
+      </w:rPr>
+    </w:lvl>
+    <w:lvl w:ilvl="8" w:tplc="040C0005" w:tentative="1">
+      <w:start w:val="1"/>
+      <w:numFmt w:val="bullet"/>
+      <w:lvlText w:val=""/>
+      <w:lvlJc w:val="left"/>
+      <w:pPr>
+        <w:tabs>
+          <w:tab w:val="num" w:pos="6480"/>
+        </w:tabs>
+        <w:ind w:left="6480" w:hanging="360"/>
+      </w:pPr>
+      <w:rPr>
+        <w:rFonts w:ascii="Wingdings" w:hAnsi="Wingdings" w:hint="default"/>
+      </w:rPr>
+    </w:lvl>
+  </w:abstractNum>
+  <w:abstractNum w:abstractNumId="21" w15:restartNumberingAfterBreak="0">
     <w:nsid w:val="2A8F67FD"/>
     <w:multiLevelType w:val="multilevel"/>
     <w:tmpl w:val="08EA5668"/>
@@ -7376,7 +7796,7 @@
       </w:rPr>
     </w:lvl>
   </w:abstractNum>
-  <w:abstractNum w:abstractNumId="21" w15:restartNumberingAfterBreak="0">
+  <w:abstractNum w:abstractNumId="22" w15:restartNumberingAfterBreak="0">
     <w:nsid w:val="2F2C5963"/>
     <w:multiLevelType w:val="multilevel"/>
     <w:tmpl w:val="E2569098"/>
@@ -7489,7 +7909,7 @@
       </w:pPr>
     </w:lvl>
   </w:abstractNum>
-  <w:abstractNum w:abstractNumId="22" w15:restartNumberingAfterBreak="0">
+  <w:abstractNum w:abstractNumId="23" w15:restartNumberingAfterBreak="0">
     <w:nsid w:val="36506853"/>
     <w:multiLevelType w:val="multilevel"/>
     <w:tmpl w:val="2F6EF210"/>
@@ -7602,7 +8022,7 @@
       </w:rPr>
     </w:lvl>
   </w:abstractNum>
-  <w:abstractNum w:abstractNumId="23" w15:restartNumberingAfterBreak="0">
+  <w:abstractNum w:abstractNumId="24" w15:restartNumberingAfterBreak="0">
     <w:nsid w:val="3BD16F36"/>
     <w:multiLevelType w:val="multilevel"/>
     <w:tmpl w:val="100C0021"/>
@@ -7715,7 +8135,7 @@
       </w:rPr>
     </w:lvl>
   </w:abstractNum>
-  <w:abstractNum w:abstractNumId="24" w15:restartNumberingAfterBreak="0">
+  <w:abstractNum w:abstractNumId="25" w15:restartNumberingAfterBreak="0">
     <w:nsid w:val="3C361DED"/>
     <w:multiLevelType w:val="multilevel"/>
     <w:tmpl w:val="100C0021"/>
@@ -7828,7 +8248,7 @@
       </w:rPr>
     </w:lvl>
   </w:abstractNum>
-  <w:abstractNum w:abstractNumId="25" w15:restartNumberingAfterBreak="0">
+  <w:abstractNum w:abstractNumId="26" w15:restartNumberingAfterBreak="0">
     <w:nsid w:val="3EF922F0"/>
     <w:multiLevelType w:val="multilevel"/>
     <w:tmpl w:val="100C0021"/>
@@ -7941,7 +8361,120 @@
       </w:rPr>
     </w:lvl>
   </w:abstractNum>
-  <w:abstractNum w:abstractNumId="26" w15:restartNumberingAfterBreak="0">
+  <w:abstractNum w:abstractNumId="27" w15:restartNumberingAfterBreak="0">
+    <w:nsid w:val="3F1F3F90"/>
+    <w:multiLevelType w:val="hybridMultilevel"/>
+    <w:tmpl w:val="88406372"/>
+    <w:lvl w:ilvl="0" w:tplc="040C0001">
+      <w:start w:val="1"/>
+      <w:numFmt w:val="bullet"/>
+      <w:lvlText w:val=""/>
+      <w:lvlJc w:val="left"/>
+      <w:pPr>
+        <w:ind w:left="720" w:hanging="360"/>
+      </w:pPr>
+      <w:rPr>
+        <w:rFonts w:ascii="Symbol" w:hAnsi="Symbol" w:hint="default"/>
+      </w:rPr>
+    </w:lvl>
+    <w:lvl w:ilvl="1" w:tplc="040C0003" w:tentative="1">
+      <w:start w:val="1"/>
+      <w:numFmt w:val="bullet"/>
+      <w:lvlText w:val="o"/>
+      <w:lvlJc w:val="left"/>
+      <w:pPr>
+        <w:ind w:left="1440" w:hanging="360"/>
+      </w:pPr>
+      <w:rPr>
+        <w:rFonts w:ascii="Courier New" w:hAnsi="Courier New" w:cs="Courier New" w:hint="default"/>
+      </w:rPr>
+    </w:lvl>
+    <w:lvl w:ilvl="2" w:tplc="040C0005" w:tentative="1">
+      <w:start w:val="1"/>
+      <w:numFmt w:val="bullet"/>
+      <w:lvlText w:val=""/>
+      <w:lvlJc w:val="left"/>
+      <w:pPr>
+        <w:ind w:left="2160" w:hanging="360"/>
+      </w:pPr>
+      <w:rPr>
+        <w:rFonts w:ascii="Wingdings" w:hAnsi="Wingdings" w:hint="default"/>
+      </w:rPr>
+    </w:lvl>
+    <w:lvl w:ilvl="3" w:tplc="040C0001" w:tentative="1">
+      <w:start w:val="1"/>
+      <w:numFmt w:val="bullet"/>
+      <w:lvlText w:val=""/>
+      <w:lvlJc w:val="left"/>
+      <w:pPr>
+        <w:ind w:left="2880" w:hanging="360"/>
+      </w:pPr>
+      <w:rPr>
+        <w:rFonts w:ascii="Symbol" w:hAnsi="Symbol" w:hint="default"/>
+      </w:rPr>
+    </w:lvl>
+    <w:lvl w:ilvl="4" w:tplc="040C0003" w:tentative="1">
+      <w:start w:val="1"/>
+      <w:numFmt w:val="bullet"/>
+      <w:lvlText w:val="o"/>
+      <w:lvlJc w:val="left"/>
+      <w:pPr>
+        <w:ind w:left="3600" w:hanging="360"/>
+      </w:pPr>
+      <w:rPr>
+        <w:rFonts w:ascii="Courier New" w:hAnsi="Courier New" w:cs="Courier New" w:hint="default"/>
+      </w:rPr>
+    </w:lvl>
+    <w:lvl w:ilvl="5" w:tplc="040C0005" w:tentative="1">
+      <w:start w:val="1"/>
+      <w:numFmt w:val="bullet"/>
+      <w:lvlText w:val=""/>
+      <w:lvlJc w:val="left"/>
+      <w:pPr>
+        <w:ind w:left="4320" w:hanging="360"/>
+      </w:pPr>
+      <w:rPr>
+        <w:rFonts w:ascii="Wingdings" w:hAnsi="Wingdings" w:hint="default"/>
+      </w:rPr>
+    </w:lvl>
+    <w:lvl w:ilvl="6" w:tplc="040C0001" w:tentative="1">
+      <w:start w:val="1"/>
+      <w:numFmt w:val="bullet"/>
+      <w:lvlText w:val=""/>
+      <w:lvlJc w:val="left"/>
+      <w:pPr>
+        <w:ind w:left="5040" w:hanging="360"/>
+      </w:pPr>
+      <w:rPr>
+        <w:rFonts w:ascii="Symbol" w:hAnsi="Symbol" w:hint="default"/>
+      </w:rPr>
+    </w:lvl>
+    <w:lvl w:ilvl="7" w:tplc="040C0003" w:tentative="1">
+      <w:start w:val="1"/>
+      <w:numFmt w:val="bullet"/>
+      <w:lvlText w:val="o"/>
+      <w:lvlJc w:val="left"/>
+      <w:pPr>
+        <w:ind w:left="5760" w:hanging="360"/>
+      </w:pPr>
+      <w:rPr>
+        <w:rFonts w:ascii="Courier New" w:hAnsi="Courier New" w:cs="Courier New" w:hint="default"/>
+      </w:rPr>
+    </w:lvl>
+    <w:lvl w:ilvl="8" w:tplc="040C0005" w:tentative="1">
+      <w:start w:val="1"/>
+      <w:numFmt w:val="bullet"/>
+      <w:lvlText w:val=""/>
+      <w:lvlJc w:val="left"/>
+      <w:pPr>
+        <w:ind w:left="6480" w:hanging="360"/>
+      </w:pPr>
+      <w:rPr>
+        <w:rFonts w:ascii="Wingdings" w:hAnsi="Wingdings" w:hint="default"/>
+      </w:rPr>
+    </w:lvl>
+  </w:abstractNum>
+  <w:abstractNum w:abstractNumId="28" w15:restartNumberingAfterBreak="0">
     <w:nsid w:val="486164F4"/>
     <w:multiLevelType w:val="multilevel"/>
     <w:tmpl w:val="100C0021"/>
@@ -8054,7 +8587,7 @@
       </w:rPr>
     </w:lvl>
   </w:abstractNum>
-  <w:abstractNum w:abstractNumId="27" w15:restartNumberingAfterBreak="0">
+  <w:abstractNum w:abstractNumId="29" w15:restartNumberingAfterBreak="0">
     <w:nsid w:val="4C4E14AC"/>
     <w:multiLevelType w:val="multilevel"/>
     <w:tmpl w:val="100C001F"/>
@@ -8140,7 +8673,7 @@
       </w:pPr>
     </w:lvl>
   </w:abstractNum>
-  <w:abstractNum w:abstractNumId="28" w15:restartNumberingAfterBreak="0">
+  <w:abstractNum w:abstractNumId="30" w15:restartNumberingAfterBreak="0">
     <w:nsid w:val="4D30734E"/>
     <w:multiLevelType w:val="multilevel"/>
     <w:tmpl w:val="100C001D"/>
@@ -8226,7 +8759,7 @@
       </w:pPr>
     </w:lvl>
   </w:abstractNum>
-  <w:abstractNum w:abstractNumId="29" w15:restartNumberingAfterBreak="0">
+  <w:abstractNum w:abstractNumId="31" w15:restartNumberingAfterBreak="0">
     <w:nsid w:val="55FE2729"/>
     <w:multiLevelType w:val="multilevel"/>
     <w:tmpl w:val="100C0023"/>
@@ -8313,7 +8846,7 @@
       </w:pPr>
     </w:lvl>
   </w:abstractNum>
-  <w:abstractNum w:abstractNumId="30" w15:restartNumberingAfterBreak="0">
+  <w:abstractNum w:abstractNumId="32" w15:restartNumberingAfterBreak="0">
     <w:nsid w:val="58933B2A"/>
     <w:multiLevelType w:val="multilevel"/>
     <w:tmpl w:val="100C0021"/>
@@ -8426,7 +8959,7 @@
       </w:rPr>
     </w:lvl>
   </w:abstractNum>
-  <w:abstractNum w:abstractNumId="31" w15:restartNumberingAfterBreak="0">
+  <w:abstractNum w:abstractNumId="33" w15:restartNumberingAfterBreak="0">
     <w:nsid w:val="5C877673"/>
     <w:multiLevelType w:val="multilevel"/>
     <w:tmpl w:val="100C0021"/>
@@ -8539,7 +9072,7 @@
       </w:rPr>
     </w:lvl>
   </w:abstractNum>
-  <w:abstractNum w:abstractNumId="32" w15:restartNumberingAfterBreak="0">
+  <w:abstractNum w:abstractNumId="34" w15:restartNumberingAfterBreak="0">
     <w:nsid w:val="5CBC53EC"/>
     <w:multiLevelType w:val="multilevel"/>
     <w:tmpl w:val="2F6EF210"/>
@@ -8652,7 +9185,7 @@
       </w:rPr>
     </w:lvl>
   </w:abstractNum>
-  <w:abstractNum w:abstractNumId="33" w15:restartNumberingAfterBreak="0">
+  <w:abstractNum w:abstractNumId="35" w15:restartNumberingAfterBreak="0">
     <w:nsid w:val="5E424682"/>
     <w:multiLevelType w:val="multilevel"/>
     <w:tmpl w:val="100C001F"/>
@@ -8738,7 +9271,7 @@
       </w:pPr>
     </w:lvl>
   </w:abstractNum>
-  <w:abstractNum w:abstractNumId="34" w15:restartNumberingAfterBreak="0">
+  <w:abstractNum w:abstractNumId="36" w15:restartNumberingAfterBreak="0">
     <w:nsid w:val="63A9062F"/>
     <w:multiLevelType w:val="multilevel"/>
     <w:tmpl w:val="DCCE794A"/>
@@ -8878,7 +9411,7 @@
       </w:rPr>
     </w:lvl>
   </w:abstractNum>
-  <w:abstractNum w:abstractNumId="35" w15:restartNumberingAfterBreak="0">
+  <w:abstractNum w:abstractNumId="37" w15:restartNumberingAfterBreak="0">
     <w:nsid w:val="643F0961"/>
     <w:multiLevelType w:val="multilevel"/>
     <w:tmpl w:val="100C0021"/>
@@ -8991,7 +9524,7 @@
       </w:rPr>
     </w:lvl>
   </w:abstractNum>
-  <w:abstractNum w:abstractNumId="36" w15:restartNumberingAfterBreak="0">
+  <w:abstractNum w:abstractNumId="38" w15:restartNumberingAfterBreak="0">
     <w:nsid w:val="6D6476B9"/>
     <w:multiLevelType w:val="multilevel"/>
     <w:tmpl w:val="100C0023"/>
@@ -9078,7 +9611,7 @@
       </w:pPr>
     </w:lvl>
   </w:abstractNum>
-  <w:abstractNum w:abstractNumId="37" w15:restartNumberingAfterBreak="0">
+  <w:abstractNum w:abstractNumId="39" w15:restartNumberingAfterBreak="0">
     <w:nsid w:val="70C03573"/>
     <w:multiLevelType w:val="multilevel"/>
     <w:tmpl w:val="100C0021"/>
@@ -9191,7 +9724,7 @@
       </w:rPr>
     </w:lvl>
   </w:abstractNum>
-  <w:abstractNum w:abstractNumId="38" w15:restartNumberingAfterBreak="0">
+  <w:abstractNum w:abstractNumId="40" w15:restartNumberingAfterBreak="0">
     <w:nsid w:val="79CD09A9"/>
     <w:multiLevelType w:val="multilevel"/>
     <w:tmpl w:val="100C0021"/>
@@ -9304,7 +9837,7 @@
       </w:rPr>
     </w:lvl>
   </w:abstractNum>
-  <w:abstractNum w:abstractNumId="39" w15:restartNumberingAfterBreak="0">
+  <w:abstractNum w:abstractNumId="41" w15:restartNumberingAfterBreak="0">
     <w:nsid w:val="7E7F1C51"/>
     <w:multiLevelType w:val="multilevel"/>
     <w:tmpl w:val="100C0021"/>
@@ -9427,10 +9960,10 @@
     <w:abstractNumId w:val="15"/>
   </w:num>
   <w:num w:numId="4" w16cid:durableId="789053881">
-    <w:abstractNumId w:val="34"/>
+    <w:abstractNumId w:val="36"/>
   </w:num>
   <w:num w:numId="5" w16cid:durableId="84620576">
-    <w:abstractNumId w:val="34"/>
+    <w:abstractNumId w:val="36"/>
   </w:num>
   <w:num w:numId="6" w16cid:durableId="534467364">
     <w:abstractNumId w:val="15"/>
@@ -9445,16 +9978,16 @@
     <w:abstractNumId w:val="15"/>
   </w:num>
   <w:num w:numId="10" w16cid:durableId="98306433">
-    <w:abstractNumId w:val="34"/>
+    <w:abstractNumId w:val="36"/>
   </w:num>
   <w:num w:numId="11" w16cid:durableId="1565407030">
     <w:abstractNumId w:val="15"/>
   </w:num>
   <w:num w:numId="12" w16cid:durableId="205995357">
-    <w:abstractNumId w:val="21"/>
+    <w:abstractNumId w:val="22"/>
   </w:num>
   <w:num w:numId="13" w16cid:durableId="881788709">
-    <w:abstractNumId w:val="20"/>
+    <w:abstractNumId w:val="21"/>
   </w:num>
   <w:num w:numId="14" w16cid:durableId="1950352492">
     <w:abstractNumId w:val="19"/>
@@ -9463,28 +9996,28 @@
     <w:abstractNumId w:val="16"/>
   </w:num>
   <w:num w:numId="16" w16cid:durableId="627584599">
-    <w:abstractNumId w:val="31"/>
+    <w:abstractNumId w:val="33"/>
   </w:num>
   <w:num w:numId="17" w16cid:durableId="1821969095">
-    <w:abstractNumId w:val="26"/>
+    <w:abstractNumId w:val="28"/>
   </w:num>
   <w:num w:numId="18" w16cid:durableId="30231330">
-    <w:abstractNumId w:val="39"/>
+    <w:abstractNumId w:val="41"/>
   </w:num>
   <w:num w:numId="19" w16cid:durableId="1329409078">
-    <w:abstractNumId w:val="37"/>
+    <w:abstractNumId w:val="39"/>
   </w:num>
   <w:num w:numId="20" w16cid:durableId="927883367">
     <w:abstractNumId w:val="10"/>
   </w:num>
   <w:num w:numId="21" w16cid:durableId="288122195">
-    <w:abstractNumId w:val="35"/>
+    <w:abstractNumId w:val="37"/>
   </w:num>
   <w:num w:numId="22" w16cid:durableId="85932252">
-    <w:abstractNumId w:val="25"/>
+    <w:abstractNumId w:val="26"/>
   </w:num>
   <w:num w:numId="23" w16cid:durableId="2005469124">
-    <w:abstractNumId w:val="23"/>
+    <w:abstractNumId w:val="24"/>
   </w:num>
   <w:num w:numId="24" w16cid:durableId="1156192215">
     <w:abstractNumId w:val="13"/>
@@ -9496,19 +10029,19 @@
     <w:abstractNumId w:val="12"/>
   </w:num>
   <w:num w:numId="27" w16cid:durableId="1442189326">
+    <w:abstractNumId w:val="32"/>
+  </w:num>
+  <w:num w:numId="28" w16cid:durableId="788743216">
+    <w:abstractNumId w:val="35"/>
+  </w:num>
+  <w:num w:numId="29" w16cid:durableId="292291542">
     <w:abstractNumId w:val="30"/>
   </w:num>
-  <w:num w:numId="28" w16cid:durableId="788743216">
-    <w:abstractNumId w:val="33"/>
-  </w:num>
-  <w:num w:numId="29" w16cid:durableId="292291542">
-    <w:abstractNumId w:val="28"/>
-  </w:num>
   <w:num w:numId="30" w16cid:durableId="929432121">
-    <w:abstractNumId w:val="29"/>
+    <w:abstractNumId w:val="31"/>
   </w:num>
   <w:num w:numId="31" w16cid:durableId="2068261319">
-    <w:abstractNumId w:val="36"/>
+    <w:abstractNumId w:val="38"/>
   </w:num>
   <w:num w:numId="32" w16cid:durableId="668093522">
     <w:abstractNumId w:val="8"/>
@@ -9541,22 +10074,28 @@
     <w:abstractNumId w:val="4"/>
   </w:num>
   <w:num w:numId="42" w16cid:durableId="1341617897">
-    <w:abstractNumId w:val="27"/>
+    <w:abstractNumId w:val="29"/>
   </w:num>
   <w:num w:numId="43" w16cid:durableId="1030227289">
-    <w:abstractNumId w:val="24"/>
+    <w:abstractNumId w:val="25"/>
   </w:num>
   <w:num w:numId="44" w16cid:durableId="1306471200">
-    <w:abstractNumId w:val="38"/>
+    <w:abstractNumId w:val="40"/>
   </w:num>
   <w:num w:numId="45" w16cid:durableId="594049173">
     <w:abstractNumId w:val="14"/>
   </w:num>
   <w:num w:numId="46" w16cid:durableId="373819932">
-    <w:abstractNumId w:val="22"/>
+    <w:abstractNumId w:val="23"/>
   </w:num>
   <w:num w:numId="47" w16cid:durableId="1446342322">
-    <w:abstractNumId w:val="32"/>
+    <w:abstractNumId w:val="34"/>
+  </w:num>
+  <w:num w:numId="48" w16cid:durableId="179438376">
+    <w:abstractNumId w:val="20"/>
+  </w:num>
+  <w:num w:numId="49" w16cid:durableId="1269314082">
+    <w:abstractNumId w:val="27"/>
   </w:num>
   <w:numIdMacAtCleanup w:val="4"/>
 </w:numbering>
@@ -10584,6 +11123,43 @@
       <w:rFonts w:asciiTheme="majorHAnsi" w:hAnsiTheme="majorHAnsi"/>
     </w:rPr>
   </w:style>
+  <w:style w:type="paragraph" w:customStyle="1" w:styleId="NOM">
+    <w:name w:val="NOM"/>
+    <w:basedOn w:val="Corpsdetexte"/>
+    <w:next w:val="Corpsdetexte"/>
+    <w:link w:val="NOMCar"/>
+    <w:rsid w:val="004F4313"/>
+    <w:pPr>
+      <w:tabs>
+        <w:tab w:val="clear" w:pos="4395"/>
+      </w:tabs>
+      <w:spacing w:after="0"/>
+      <w:ind w:left="0"/>
+      <w:jc w:val="left"/>
+    </w:pPr>
+    <w:rPr>
+      <w:rFonts w:ascii="Arial" w:hAnsi="Arial"/>
+      <w:b/>
+      <w:caps/>
+      <w:sz w:val="22"/>
+      <w:szCs w:val="22"/>
+      <w:lang w:val="fr-FR" w:eastAsia="fr-FR"/>
+    </w:rPr>
+  </w:style>
+  <w:style w:type="character" w:customStyle="1" w:styleId="NOMCar">
+    <w:name w:val="NOM Car"/>
+    <w:basedOn w:val="CorpsdetexteCar"/>
+    <w:link w:val="NOM"/>
+    <w:rsid w:val="004F4313"/>
+    <w:rPr>
+      <w:rFonts w:ascii="Arial" w:hAnsi="Arial"/>
+      <w:b/>
+      <w:caps/>
+      <w:sz w:val="22"/>
+      <w:szCs w:val="22"/>
+      <w:lang w:val="fr-FR" w:eastAsia="fr-FR"/>
+    </w:rPr>
+  </w:style>
 </w:styles>
 </file>
 

</xml_diff>